<commit_message>
finishing uo video scripts
</commit_message>
<xml_diff>
--- a/mjmaslow/Dakar Rally/module/VideoScript.docx
+++ b/mjmaslow/Dakar Rally/module/VideoScript.docx
@@ -226,22 +226,7 @@
         <w:ind w:firstLine="720"/>
       </w:pPr>
       <w:r>
-        <w:t xml:space="preserve">For this module,  it will </w:t>
-      </w:r>
-      <w:r>
-        <w:t>explor</w:t>
-      </w:r>
-      <w:r>
-        <w:t>e</w:t>
-      </w:r>
-      <w:r>
-        <w:t xml:space="preserve"> </w:t>
-      </w:r>
-      <w:r>
-        <w:t>the</w:t>
-      </w:r>
-      <w:r>
-        <w:t xml:space="preserve"> motorist statistics throughout all 12 stages of the 2024 Dakar Rally seeks to enhance the understanding of predictive modeling and statistical analysis among learners interested in competitive motorsport events. This investigation involves the application of multiple linear regression models to forecast driver rankings based on their cumulative stage times. Readers will glean insights into interpreting model summaries, detecting patterns and trends, and handling potential outliers. Through interactive exercises, individuals can hone their skills in model diagnostics, outlier detection, and evaluating model effectiveness using nested-hypothesis tests. Ultimately, this endeavor furnishes a pragmatic framework for employing statistical techniques in sports contexts.</w:t>
+        <w:t>This module will explore motorist statistics throughout all 12 stages of the 2024 Dakar Rally and seeks to enhance the understanding of predictive modeling and statistical analysis among learners interested in competitive motorsport events. This investigation involves the application of multiple linear regression models to forecast driver rankings based on their cumulative stage times. Readers will glean insights into interpreting model summaries, detecting patterns and trends, and handling potential outliers. Through interactive exercises, individuals can hone their skills in model diagnostics, outlier detection, and evaluating model effectiveness using nested hypothesis tests. Ultimately, this endeavor furnishes a pragmatic framework for employing statistical techniques in sports contexts.</w:t>
       </w:r>
     </w:p>
     <w:sectPr>
@@ -887,7 +872,6 @@
   <w:style w:type="character" w:default="1" w:styleId="DefaultParagraphFont">
     <w:name w:val="Default Paragraph Font"/>
     <w:uiPriority w:val="1"/>
-    <w:semiHidden/>
     <w:unhideWhenUsed/>
   </w:style>
   <w:style w:type="table" w:default="1" w:styleId="TableNormal">

</xml_diff>